<commit_message>
Set Up configured including list of dependencies
</commit_message>
<xml_diff>
--- a/MSC_DISSERTATION/ReaLearn Set Up.docx
+++ b/MSC_DISSERTATION/ReaLearn Set Up.docx
@@ -397,6 +397,184 @@
         <w:pStyle w:val="Heading1"/>
       </w:pPr>
       <w:r>
+        <w:t>Possible Error</w:t>
+      </w:r>
+      <w:r>
+        <w:t xml:space="preserve"> –</w:t>
+      </w:r>
+      <w:r>
+        <w:t xml:space="preserve"> Asp.net version</w:t>
+      </w:r>
+    </w:p>
+    <w:p>
+      <w:r>
+        <w:t xml:space="preserve">If you encounter errors saying that asp.net 2.2 could not be found. Please go to </w:t>
+      </w:r>
+    </w:p>
+    <w:p>
+      <w:pPr>
+        <w:pStyle w:val="Heading1"/>
+      </w:pPr>
+      <w:hyperlink r:id="rId10" w:history="1">
+        <w:r>
+          <w:rPr>
+            <w:rStyle w:val="Hyperlink"/>
+          </w:rPr>
+          <w:t>https://dotnet.microsoft.com/download/dotnet-core/2.2</w:t>
+        </w:r>
+      </w:hyperlink>
+    </w:p>
+    <w:p>
+      <w:r>
+        <w:t xml:space="preserve">and download SDK 2.2.401’s </w:t>
+      </w:r>
+      <w:r>
+        <w:rPr>
+          <w:rFonts w:ascii="Segoe UI" w:hAnsi="Segoe UI" w:cs="Segoe UI"/>
+          <w:color w:val="212529"/>
+          <w:sz w:val="23"/>
+          <w:szCs w:val="23"/>
+          <w:shd w:val="clear" w:color="auto" w:fill="FFFFFF"/>
+        </w:rPr>
+        <w:t>.NET Core Installer: </w:t>
+      </w:r>
+      <w:hyperlink r:id="rId11" w:history="1">
+        <w:r>
+          <w:rPr>
+            <w:rStyle w:val="Hyperlink"/>
+            <w:rFonts w:ascii="Segoe UI" w:hAnsi="Segoe UI" w:cs="Segoe UI"/>
+            <w:color w:val="512BD4"/>
+            <w:sz w:val="23"/>
+            <w:szCs w:val="23"/>
+            <w:shd w:val="clear" w:color="auto" w:fill="FFFFFF"/>
+          </w:rPr>
+          <w:t>x64</w:t>
+        </w:r>
+      </w:hyperlink>
+      <w:r>
+        <w:rPr>
+          <w:rFonts w:ascii="Segoe UI" w:hAnsi="Segoe UI" w:cs="Segoe UI"/>
+          <w:color w:val="212529"/>
+          <w:sz w:val="23"/>
+          <w:szCs w:val="23"/>
+          <w:shd w:val="clear" w:color="auto" w:fill="FFFFFF"/>
+        </w:rPr>
+        <w:t> | </w:t>
+      </w:r>
+      <w:hyperlink r:id="rId12" w:history="1">
+        <w:r>
+          <w:rPr>
+            <w:rStyle w:val="Hyperlink"/>
+            <w:rFonts w:ascii="Segoe UI" w:hAnsi="Segoe UI" w:cs="Segoe UI"/>
+            <w:color w:val="512BD4"/>
+            <w:sz w:val="23"/>
+            <w:szCs w:val="23"/>
+            <w:shd w:val="clear" w:color="auto" w:fill="FFFFFF"/>
+          </w:rPr>
+          <w:t>x86</w:t>
+        </w:r>
+      </w:hyperlink>
+      <w:r>
+        <w:t xml:space="preserve">. Select whatever your device requires. Run the installer. Try and run the program. If you still get an error, uninstall the Asp.net CORE 2.1 or whichever version is not 2.2. Restart Visual studio. If problems persist, ensure all dependencies have been downloaded (this should be automatic but just in case). To install dependencies manually, right click the project </w:t>
+      </w:r>
+      <w:proofErr w:type="spellStart"/>
+      <w:r>
+        <w:t>ReaLearn_Core</w:t>
+      </w:r>
+      <w:proofErr w:type="spellEnd"/>
+      <w:r>
+        <w:t>. Select “Manage NuGet Packages.” Under the Browse heading, search and install each dependency, as follows:</w:t>
+      </w:r>
+    </w:p>
+    <w:p>
+      <w:r>
+        <w:t>Bootstrap 4.0.0</w:t>
+      </w:r>
+      <w:r>
+        <w:br/>
+      </w:r>
+      <w:proofErr w:type="spellStart"/>
+      <w:r>
+        <w:t>MailKil</w:t>
+      </w:r>
+      <w:proofErr w:type="spellEnd"/>
+      <w:r>
+        <w:t xml:space="preserve"> 2.2.0</w:t>
+      </w:r>
+      <w:r>
+        <w:br/>
+      </w:r>
+      <w:proofErr w:type="spellStart"/>
+      <w:r>
+        <w:t>Microsoft.AspNetCore.App</w:t>
+      </w:r>
+      <w:proofErr w:type="spellEnd"/>
+      <w:r>
+        <w:t xml:space="preserve"> (2.2.0)</w:t>
+      </w:r>
+      <w:r>
+        <w:br/>
+      </w:r>
+      <w:proofErr w:type="spellStart"/>
+      <w:r>
+        <w:t>Microsoft.AspNetCore.Http</w:t>
+      </w:r>
+      <w:proofErr w:type="spellEnd"/>
+      <w:r>
+        <w:t xml:space="preserve"> (2.2.2)</w:t>
+      </w:r>
+      <w:r>
+        <w:br/>
+      </w:r>
+      <w:proofErr w:type="spellStart"/>
+      <w:r>
+        <w:t>Microsoft.AspNetCore.Razor.Design</w:t>
+      </w:r>
+      <w:proofErr w:type="spellEnd"/>
+      <w:r>
+        <w:t xml:space="preserve"> (2.2.0)</w:t>
+      </w:r>
+      <w:r>
+        <w:br/>
+      </w:r>
+      <w:proofErr w:type="spellStart"/>
+      <w:r>
+        <w:t>Microsoft.jQuery.Unobtrustive.Ajax</w:t>
+      </w:r>
+      <w:proofErr w:type="spellEnd"/>
+      <w:r>
+        <w:t xml:space="preserve"> (3.2.6)</w:t>
+      </w:r>
+      <w:r>
+        <w:br/>
+      </w:r>
+      <w:proofErr w:type="spellStart"/>
+      <w:r>
+        <w:t>Microsoft.VisualStudio.WebCodeGeneration.Design</w:t>
+      </w:r>
+      <w:proofErr w:type="spellEnd"/>
+      <w:r>
+        <w:t xml:space="preserve"> (2.1.9)</w:t>
+      </w:r>
+      <w:r>
+        <w:br/>
+      </w:r>
+      <w:proofErr w:type="spellStart"/>
+      <w:r>
+        <w:t>Moq</w:t>
+      </w:r>
+      <w:proofErr w:type="spellEnd"/>
+      <w:r>
+        <w:t>(4.13.0)</w:t>
+      </w:r>
+      <w:bookmarkStart w:id="0" w:name="_GoBack"/>
+      <w:bookmarkEnd w:id="0"/>
+    </w:p>
+    <w:p>
+      <w:pPr>
+        <w:pStyle w:val="Heading1"/>
+      </w:pPr>
+      <w:r>
         <w:t>Step 5 – Log in</w:t>
       </w:r>
     </w:p>
@@ -410,6 +588,7 @@
         <w:pStyle w:val="Heading1"/>
       </w:pPr>
       <w:r>
+        <w:lastRenderedPageBreak/>
         <w:t xml:space="preserve">Further Steps </w:t>
       </w:r>
     </w:p>
@@ -480,7 +659,7 @@
       <w:r>
         <w:t xml:space="preserve">Please follow </w:t>
       </w:r>
-      <w:hyperlink r:id="rId10" w:history="1">
+      <w:hyperlink r:id="rId13" w:history="1">
         <w:r>
           <w:rPr>
             <w:rStyle w:val="Hyperlink"/>
@@ -515,7 +694,7 @@
       </w:r>
     </w:p>
     <w:p>
-      <w:hyperlink r:id="rId11" w:history="1">
+      <w:hyperlink r:id="rId14" w:history="1">
         <w:r>
           <w:rPr>
             <w:rStyle w:val="Hyperlink"/>
@@ -568,11 +747,7 @@
         <w:t>audio and video assets are stored outside of the solution in the C:/ drive</w:t>
       </w:r>
       <w:r>
-        <w:t xml:space="preserve">. Additionally, as </w:t>
-      </w:r>
-      <w:r>
-        <w:lastRenderedPageBreak/>
-        <w:t>the VR framework, ‘A-Frame,’ is only on version 0.9.2, there can be unexpected behaviour regarding scene loading and performance.</w:t>
+        <w:t>. Additionally, as the VR framework, ‘A-Frame,’ is only on version 0.9.2, there can be unexpected behaviour regarding scene loading and performance.</w:t>
       </w:r>
       <w:r>
         <w:t xml:space="preserve"> If problems are encountered, simple refreshing the page will fix them.</w:t>
@@ -599,7 +774,7 @@
       <w:r>
         <w:t xml:space="preserve"> </w:t>
       </w:r>
-      <w:hyperlink r:id="rId12" w:history="1">
+      <w:hyperlink r:id="rId15" w:history="1">
         <w:r>
           <w:rPr>
             <w:rStyle w:val="Hyperlink"/>
@@ -607,8 +782,6 @@
           <w:t>https://github.com/euanM108/2425291m_Msc_ReaLearn</w:t>
         </w:r>
       </w:hyperlink>
-      <w:bookmarkStart w:id="0" w:name="_GoBack"/>
-      <w:bookmarkEnd w:id="0"/>
     </w:p>
     <w:p>
       <w:r>

</xml_diff>